<commit_message>
Actualización plan gestión de riesgos
</commit_message>
<xml_diff>
--- a/Septimo Trimestre/Documentación Calidad/aseguramiento de calidad/Plan de Gestion de Riesgos.docx
+++ b/Septimo Trimestre/Documentación Calidad/aseguramiento de calidad/Plan de Gestion de Riesgos.docx
@@ -15,27 +15,8 @@
           <w:szCs w:val="22"/>
         </w:rPr>
       </w:pPr>
-      <w:bookmarkStart w:colFirst="0" w:colLast="0" w:name="_rl72nb4vtg2t" w:id="0"/>
+      <w:bookmarkStart w:colFirst="0" w:colLast="0" w:name="_6f81ktez52c0" w:id="0"/>
       <w:bookmarkEnd w:id="0"/>
-      <w:r>
-        <w:rPr>
-          <w:rFonts w:ascii="Open Sans" w:cs="Open Sans" w:eastAsia="Open Sans" w:hAnsi="Open Sans"/>
-          <w:color w:val="000000"/>
-          <w:sz w:val="22"/>
-          <w:szCs w:val="22"/>
-          <w:rtl w:val="0"/>
-        </w:rPr>
-        <w:t xml:space="preserve">Fecha: Noviembre 2025</w:t>
-        <w:br w:type="textWrapping"/>
-        <w:t xml:space="preserve">Autor: Equipo SQA (4 integrantes)</w:t>
-        <w:br w:type="textWrapping"/>
-        <w:t xml:space="preserve">Alcance: Todo el software (frontend, backend, infraestructura).</w:t>
-      </w:r>
-    </w:p>
-    <w:p>
-      <w:pPr>
-        <w:rPr/>
-      </w:pPr>
       <w:r>
         <w:rPr>
           <w:rtl w:val="0"/>
@@ -51,12 +32,551 @@
         <w:rPr>
           <w:rFonts w:ascii="Open Sans" w:cs="Open Sans" w:eastAsia="Open Sans" w:hAnsi="Open Sans"/>
           <w:color w:val="000000"/>
+          <w:sz w:val="22"/>
+          <w:szCs w:val="22"/>
+        </w:rPr>
+      </w:pPr>
+      <w:bookmarkStart w:colFirst="0" w:colLast="0" w:name="_baekwuhbva3i" w:id="1"/>
+      <w:bookmarkEnd w:id="1"/>
+      <w:r>
+        <w:rPr>
+          <w:rtl w:val="0"/>
+        </w:rPr>
+      </w:r>
+    </w:p>
+    <w:p>
+      <w:pPr>
+        <w:pStyle w:val="Heading3"/>
+        <w:keepNext w:val="0"/>
+        <w:keepLines w:val="0"/>
+        <w:spacing w:after="240" w:before="240" w:lineRule="auto"/>
+        <w:rPr>
+          <w:rFonts w:ascii="Open Sans" w:cs="Open Sans" w:eastAsia="Open Sans" w:hAnsi="Open Sans"/>
+          <w:color w:val="000000"/>
+          <w:sz w:val="22"/>
+          <w:szCs w:val="22"/>
+        </w:rPr>
+      </w:pPr>
+      <w:bookmarkStart w:colFirst="0" w:colLast="0" w:name="_yywdetp83tri" w:id="2"/>
+      <w:bookmarkEnd w:id="2"/>
+      <w:r>
+        <w:rPr>
+          <w:rtl w:val="0"/>
+        </w:rPr>
+      </w:r>
+    </w:p>
+    <w:p>
+      <w:pPr>
+        <w:rPr/>
+      </w:pPr>
+      <w:r>
+        <w:rPr>
+          <w:rtl w:val="0"/>
+        </w:rPr>
+      </w:r>
+    </w:p>
+    <w:p>
+      <w:pPr>
+        <w:rPr/>
+      </w:pPr>
+      <w:r>
+        <w:rPr>
+          <w:rtl w:val="0"/>
+        </w:rPr>
+      </w:r>
+    </w:p>
+    <w:p>
+      <w:pPr>
+        <w:rPr/>
+      </w:pPr>
+      <w:r>
+        <w:rPr>
+          <w:rtl w:val="0"/>
+        </w:rPr>
+      </w:r>
+    </w:p>
+    <w:p>
+      <w:pPr>
+        <w:rPr/>
+      </w:pPr>
+      <w:r>
+        <w:rPr>
+          <w:rtl w:val="0"/>
+        </w:rPr>
+      </w:r>
+    </w:p>
+    <w:p>
+      <w:pPr>
+        <w:rPr/>
+      </w:pPr>
+      <w:r>
+        <w:rPr>
+          <w:rtl w:val="0"/>
+        </w:rPr>
+      </w:r>
+    </w:p>
+    <w:p>
+      <w:pPr>
+        <w:rPr/>
+      </w:pPr>
+      <w:r>
+        <w:rPr>
+          <w:rtl w:val="0"/>
+        </w:rPr>
+      </w:r>
+    </w:p>
+    <w:p>
+      <w:pPr>
+        <w:rPr/>
+      </w:pPr>
+      <w:r>
+        <w:rPr>
+          <w:rtl w:val="0"/>
+        </w:rPr>
+      </w:r>
+    </w:p>
+    <w:p>
+      <w:pPr>
+        <w:rPr/>
+      </w:pPr>
+      <w:r>
+        <w:rPr>
+          <w:rtl w:val="0"/>
+        </w:rPr>
+      </w:r>
+    </w:p>
+    <w:p>
+      <w:pPr>
+        <w:rPr/>
+      </w:pPr>
+      <w:r>
+        <w:rPr>
+          <w:rtl w:val="0"/>
+        </w:rPr>
+      </w:r>
+    </w:p>
+    <w:p>
+      <w:pPr>
+        <w:rPr/>
+      </w:pPr>
+      <w:r>
+        <w:rPr>
+          <w:rtl w:val="0"/>
+        </w:rPr>
+      </w:r>
+    </w:p>
+    <w:p>
+      <w:pPr>
+        <w:spacing w:line="240" w:lineRule="auto"/>
+        <w:jc w:val="center"/>
+        <w:rPr>
+          <w:sz w:val="36"/>
+          <w:szCs w:val="36"/>
+        </w:rPr>
+      </w:pPr>
+      <w:r>
+        <w:rPr>
+          <w:rtl w:val="0"/>
+        </w:rPr>
+      </w:r>
+    </w:p>
+    <w:p>
+      <w:pPr>
+        <w:spacing w:line="240" w:lineRule="auto"/>
+        <w:jc w:val="right"/>
+        <w:rPr>
+          <w:sz w:val="48"/>
+          <w:szCs w:val="48"/>
+        </w:rPr>
+      </w:pPr>
+      <w:r>
+        <w:rPr>
+          <w:b w:val="1"/>
+          <w:bCs w:val="1"/>
+          <w:sz w:val="48"/>
+          <w:szCs w:val="48"/>
+          <w:rtl w:val="0"/>
+        </w:rPr>
+        <w:t xml:space="preserve">Plan Gestión de Riesgos</w:t>
+      </w:r>
+      <w:r>
+        <w:rPr>
+          <w:rtl w:val="0"/>
+        </w:rPr>
+      </w:r>
+    </w:p>
+    <w:p>
+      <w:pPr>
+        <w:spacing w:line="240" w:lineRule="auto"/>
+        <w:jc w:val="right"/>
+        <w:rPr>
+          <w:rFonts w:ascii="Calibri" w:cs="Calibri" w:eastAsia="Calibri" w:hAnsi="Calibri"/>
+          <w:color w:val="00b050"/>
+          <w:sz w:val="36"/>
+          <w:szCs w:val="36"/>
+        </w:rPr>
+      </w:pPr>
+      <w:r>
+        <w:rPr>
+          <w:rtl w:val="0"/>
+        </w:rPr>
+      </w:r>
+    </w:p>
+    <w:p>
+      <w:pPr>
+        <w:spacing w:line="240" w:lineRule="auto"/>
+        <w:jc w:val="right"/>
+        <w:rPr>
+          <w:rFonts w:ascii="Calibri" w:cs="Calibri" w:eastAsia="Calibri" w:hAnsi="Calibri"/>
+          <w:sz w:val="36"/>
+          <w:szCs w:val="36"/>
+        </w:rPr>
+      </w:pPr>
+      <w:r>
+        <w:rPr>
+          <w:rFonts w:ascii="Calibri" w:cs="Calibri" w:eastAsia="Calibri" w:hAnsi="Calibri"/>
+          <w:b w:val="1"/>
+          <w:bCs w:val="1"/>
+          <w:i w:val="1"/>
+          <w:iCs w:val="1"/>
+          <w:sz w:val="36"/>
+          <w:szCs w:val="36"/>
+          <w:rtl w:val="0"/>
+        </w:rPr>
+        <w:t xml:space="preserve">Refactorización y modernización del portal de ventas de Health Green World </w:t>
+      </w:r>
+      <w:r>
+        <w:rPr>
+          <w:rtl w:val="0"/>
+        </w:rPr>
+      </w:r>
+    </w:p>
+    <w:p>
+      <w:pPr>
+        <w:spacing w:line="240" w:lineRule="auto"/>
+        <w:jc w:val="right"/>
+        <w:rPr>
+          <w:sz w:val="36"/>
+          <w:szCs w:val="36"/>
+        </w:rPr>
+      </w:pPr>
+      <w:r>
+        <w:rPr>
+          <w:rtl w:val="0"/>
+        </w:rPr>
+      </w:r>
+    </w:p>
+    <w:p>
+      <w:pPr>
+        <w:spacing w:line="240" w:lineRule="auto"/>
+        <w:jc w:val="right"/>
+        <w:rPr>
+          <w:rFonts w:ascii="Calibri" w:cs="Calibri" w:eastAsia="Calibri" w:hAnsi="Calibri"/>
+          <w:sz w:val="36"/>
+          <w:szCs w:val="36"/>
+        </w:rPr>
+      </w:pPr>
+      <w:r>
+        <w:rPr>
+          <w:b w:val="1"/>
+          <w:bCs w:val="1"/>
+          <w:i w:val="1"/>
+          <w:iCs w:val="1"/>
+          <w:sz w:val="36"/>
+          <w:szCs w:val="36"/>
+          <w:rtl w:val="0"/>
+        </w:rPr>
+        <w:t xml:space="preserve">Fecha:</w:t>
+      </w:r>
+      <w:r>
+        <w:rPr>
+          <w:b w:val="1"/>
+          <w:bCs w:val="1"/>
+          <w:i w:val="1"/>
+          <w:iCs w:val="1"/>
+          <w:color w:val="365f91"/>
+          <w:sz w:val="36"/>
+          <w:szCs w:val="36"/>
+          <w:rtl w:val="0"/>
+        </w:rPr>
+        <w:t xml:space="preserve"> </w:t>
+      </w:r>
+      <w:r>
+        <w:rPr>
+          <w:b w:val="1"/>
+          <w:bCs w:val="1"/>
+          <w:i w:val="1"/>
+          <w:iCs w:val="1"/>
+          <w:sz w:val="36"/>
+          <w:szCs w:val="36"/>
+          <w:rtl w:val="0"/>
+        </w:rPr>
+        <w:t xml:space="preserve">30/11/2025</w:t>
+      </w:r>
+      <w:r>
+        <w:rPr>
+          <w:rtl w:val="0"/>
+        </w:rPr>
+      </w:r>
+    </w:p>
+    <w:p>
+      <w:pPr>
+        <w:spacing w:line="240" w:lineRule="auto"/>
+        <w:rPr>
+          <w:color w:val="365f91"/>
+          <w:sz w:val="24"/>
+          <w:szCs w:val="24"/>
+        </w:rPr>
+      </w:pPr>
+      <w:r>
+        <w:rPr>
+          <w:rtl w:val="0"/>
+        </w:rPr>
+      </w:r>
+    </w:p>
+    <w:p>
+      <w:pPr>
+        <w:pStyle w:val="Heading3"/>
+        <w:keepNext w:val="0"/>
+        <w:keepLines w:val="0"/>
+        <w:spacing w:after="240" w:before="240" w:lineRule="auto"/>
+        <w:rPr>
+          <w:rFonts w:ascii="Open Sans" w:cs="Open Sans" w:eastAsia="Open Sans" w:hAnsi="Open Sans"/>
+          <w:color w:val="000000"/>
+          <w:sz w:val="22"/>
+          <w:szCs w:val="22"/>
+        </w:rPr>
+      </w:pPr>
+      <w:bookmarkStart w:colFirst="0" w:colLast="0" w:name="_hkzu8y6gj97y" w:id="3"/>
+      <w:bookmarkEnd w:id="3"/>
+      <w:r>
+        <w:rPr>
+          <w:rtl w:val="0"/>
+        </w:rPr>
+      </w:r>
+    </w:p>
+    <w:p>
+      <w:pPr>
+        <w:pStyle w:val="Heading3"/>
+        <w:keepNext w:val="0"/>
+        <w:keepLines w:val="0"/>
+        <w:spacing w:after="240" w:before="240" w:lineRule="auto"/>
+        <w:rPr>
+          <w:rFonts w:ascii="Open Sans" w:cs="Open Sans" w:eastAsia="Open Sans" w:hAnsi="Open Sans"/>
+          <w:color w:val="000000"/>
+          <w:sz w:val="22"/>
+          <w:szCs w:val="22"/>
+        </w:rPr>
+      </w:pPr>
+      <w:bookmarkStart w:colFirst="0" w:colLast="0" w:name="_75tj55x2nco1" w:id="4"/>
+      <w:bookmarkEnd w:id="4"/>
+      <w:r>
+        <w:rPr>
+          <w:rtl w:val="0"/>
+        </w:rPr>
+      </w:r>
+    </w:p>
+    <w:p>
+      <w:pPr>
+        <w:pStyle w:val="Heading3"/>
+        <w:keepNext w:val="0"/>
+        <w:keepLines w:val="0"/>
+        <w:spacing w:after="240" w:before="240" w:lineRule="auto"/>
+        <w:rPr>
+          <w:rFonts w:ascii="Open Sans" w:cs="Open Sans" w:eastAsia="Open Sans" w:hAnsi="Open Sans"/>
+          <w:color w:val="000000"/>
+          <w:sz w:val="22"/>
+          <w:szCs w:val="22"/>
+        </w:rPr>
+      </w:pPr>
+      <w:bookmarkStart w:colFirst="0" w:colLast="0" w:name="_ajk2jg859gkt" w:id="5"/>
+      <w:bookmarkEnd w:id="5"/>
+      <w:r>
+        <w:rPr>
+          <w:rtl w:val="0"/>
+        </w:rPr>
+      </w:r>
+    </w:p>
+    <w:p>
+      <w:pPr>
+        <w:pStyle w:val="Heading3"/>
+        <w:keepNext w:val="0"/>
+        <w:keepLines w:val="0"/>
+        <w:spacing w:after="240" w:before="240" w:lineRule="auto"/>
+        <w:rPr>
+          <w:rFonts w:ascii="Open Sans" w:cs="Open Sans" w:eastAsia="Open Sans" w:hAnsi="Open Sans"/>
+          <w:color w:val="000000"/>
+          <w:sz w:val="22"/>
+          <w:szCs w:val="22"/>
+        </w:rPr>
+      </w:pPr>
+      <w:bookmarkStart w:colFirst="0" w:colLast="0" w:name="_yonni9nbk2xo" w:id="6"/>
+      <w:bookmarkEnd w:id="6"/>
+      <w:r>
+        <w:rPr>
+          <w:rtl w:val="0"/>
+        </w:rPr>
+      </w:r>
+    </w:p>
+    <w:p>
+      <w:pPr>
+        <w:pStyle w:val="Heading3"/>
+        <w:keepNext w:val="0"/>
+        <w:keepLines w:val="0"/>
+        <w:spacing w:after="240" w:before="240" w:lineRule="auto"/>
+        <w:rPr>
+          <w:rFonts w:ascii="Open Sans" w:cs="Open Sans" w:eastAsia="Open Sans" w:hAnsi="Open Sans"/>
+          <w:color w:val="000000"/>
+          <w:sz w:val="22"/>
+          <w:szCs w:val="22"/>
+        </w:rPr>
+      </w:pPr>
+      <w:bookmarkStart w:colFirst="0" w:colLast="0" w:name="_pu1t42w8xp3h" w:id="7"/>
+      <w:bookmarkEnd w:id="7"/>
+      <w:r>
+        <w:rPr>
+          <w:rtl w:val="0"/>
+        </w:rPr>
+      </w:r>
+    </w:p>
+    <w:p>
+      <w:pPr>
+        <w:pStyle w:val="Heading3"/>
+        <w:keepNext w:val="0"/>
+        <w:keepLines w:val="0"/>
+        <w:spacing w:after="240" w:before="240" w:lineRule="auto"/>
+        <w:rPr>
+          <w:rFonts w:ascii="Open Sans" w:cs="Open Sans" w:eastAsia="Open Sans" w:hAnsi="Open Sans"/>
+          <w:color w:val="000000"/>
+          <w:sz w:val="22"/>
+          <w:szCs w:val="22"/>
+        </w:rPr>
+      </w:pPr>
+      <w:bookmarkStart w:colFirst="0" w:colLast="0" w:name="_gxgqxum17fz0" w:id="8"/>
+      <w:bookmarkEnd w:id="8"/>
+      <w:r>
+        <w:rPr>
+          <w:rtl w:val="0"/>
+        </w:rPr>
+      </w:r>
+    </w:p>
+    <w:p>
+      <w:pPr>
+        <w:pStyle w:val="Heading3"/>
+        <w:keepNext w:val="0"/>
+        <w:keepLines w:val="0"/>
+        <w:spacing w:after="240" w:before="240" w:lineRule="auto"/>
+        <w:rPr>
+          <w:rFonts w:ascii="Open Sans" w:cs="Open Sans" w:eastAsia="Open Sans" w:hAnsi="Open Sans"/>
+          <w:color w:val="000000"/>
+          <w:sz w:val="22"/>
+          <w:szCs w:val="22"/>
+        </w:rPr>
+      </w:pPr>
+      <w:bookmarkStart w:colFirst="0" w:colLast="0" w:name="_7rm8pl623h8b" w:id="9"/>
+      <w:bookmarkEnd w:id="9"/>
+      <w:r>
+        <w:rPr>
+          <w:rtl w:val="0"/>
+        </w:rPr>
+      </w:r>
+    </w:p>
+    <w:p>
+      <w:pPr>
+        <w:pStyle w:val="Heading3"/>
+        <w:keepNext w:val="0"/>
+        <w:keepLines w:val="0"/>
+        <w:spacing w:after="240" w:before="240" w:lineRule="auto"/>
+        <w:rPr>
+          <w:rFonts w:ascii="Open Sans" w:cs="Open Sans" w:eastAsia="Open Sans" w:hAnsi="Open Sans"/>
+          <w:color w:val="000000"/>
+          <w:sz w:val="22"/>
+          <w:szCs w:val="22"/>
+        </w:rPr>
+      </w:pPr>
+      <w:bookmarkStart w:colFirst="0" w:colLast="0" w:name="_qfnca0rvp1c5" w:id="10"/>
+      <w:bookmarkEnd w:id="10"/>
+      <w:r>
+        <w:rPr>
+          <w:rtl w:val="0"/>
+        </w:rPr>
+      </w:r>
+    </w:p>
+    <w:p>
+      <w:pPr>
+        <w:pStyle w:val="Heading3"/>
+        <w:keepNext w:val="0"/>
+        <w:keepLines w:val="0"/>
+        <w:spacing w:after="240" w:before="240" w:lineRule="auto"/>
+        <w:rPr>
+          <w:rFonts w:ascii="Open Sans" w:cs="Open Sans" w:eastAsia="Open Sans" w:hAnsi="Open Sans"/>
+          <w:color w:val="000000"/>
+          <w:sz w:val="22"/>
+          <w:szCs w:val="22"/>
+        </w:rPr>
+      </w:pPr>
+      <w:bookmarkStart w:colFirst="0" w:colLast="0" w:name="_cdmw6dt8szne" w:id="11"/>
+      <w:bookmarkEnd w:id="11"/>
+      <w:r>
+        <w:rPr>
+          <w:rtl w:val="0"/>
+        </w:rPr>
+      </w:r>
+    </w:p>
+    <w:p>
+      <w:pPr>
+        <w:pStyle w:val="Heading3"/>
+        <w:keepNext w:val="0"/>
+        <w:keepLines w:val="0"/>
+        <w:spacing w:after="240" w:before="240" w:lineRule="auto"/>
+        <w:rPr>
+          <w:rFonts w:ascii="Open Sans" w:cs="Open Sans" w:eastAsia="Open Sans" w:hAnsi="Open Sans"/>
+          <w:color w:val="000000"/>
+          <w:sz w:val="22"/>
+          <w:szCs w:val="22"/>
+        </w:rPr>
+      </w:pPr>
+      <w:bookmarkStart w:colFirst="0" w:colLast="0" w:name="_rl72nb4vtg2t" w:id="12"/>
+      <w:bookmarkEnd w:id="12"/>
+      <w:r>
+        <w:rPr>
+          <w:rFonts w:ascii="Open Sans" w:cs="Open Sans" w:eastAsia="Open Sans" w:hAnsi="Open Sans"/>
+          <w:color w:val="000000"/>
+          <w:sz w:val="22"/>
+          <w:szCs w:val="22"/>
+          <w:rtl w:val="0"/>
+        </w:rPr>
+        <w:br w:type="textWrapping"/>
+        <w:t xml:space="preserve">Autor: Equipo SQA (4 integrantes)</w:t>
+        <w:br w:type="textWrapping"/>
+        <w:t xml:space="preserve">Alcance: Todo el software (frontend, backend, infraestructura).</w:t>
+      </w:r>
+    </w:p>
+    <w:p>
+      <w:pPr>
+        <w:rPr/>
+      </w:pPr>
+      <w:r>
+        <w:rPr>
+          <w:rtl w:val="0"/>
+        </w:rPr>
+      </w:r>
+    </w:p>
+    <w:p>
+      <w:pPr>
+        <w:pStyle w:val="Heading3"/>
+        <w:keepNext w:val="0"/>
+        <w:keepLines w:val="0"/>
+        <w:spacing w:after="240" w:before="240" w:lineRule="auto"/>
+        <w:rPr>
+          <w:rFonts w:ascii="Open Sans" w:cs="Open Sans" w:eastAsia="Open Sans" w:hAnsi="Open Sans"/>
+          <w:color w:val="000000"/>
           <w:sz w:val="26"/>
           <w:szCs w:val="26"/>
         </w:rPr>
       </w:pPr>
-      <w:bookmarkStart w:colFirst="0" w:colLast="0" w:name="_81jrmpbyi1u4" w:id="1"/>
-      <w:bookmarkEnd w:id="1"/>
+      <w:bookmarkStart w:colFirst="0" w:colLast="0" w:name="_81jrmpbyi1u4" w:id="13"/>
+      <w:bookmarkEnd w:id="13"/>
       <w:r>
         <w:rPr>
           <w:rFonts w:ascii="Open Sans" w:cs="Open Sans" w:eastAsia="Open Sans" w:hAnsi="Open Sans"/>
@@ -114,8 +634,8 @@
           <w:szCs w:val="26"/>
         </w:rPr>
       </w:pPr>
-      <w:bookmarkStart w:colFirst="0" w:colLast="0" w:name="_92e75fycmnyp" w:id="2"/>
-      <w:bookmarkEnd w:id="2"/>
+      <w:bookmarkStart w:colFirst="0" w:colLast="0" w:name="_92e75fycmnyp" w:id="14"/>
+      <w:bookmarkEnd w:id="14"/>
       <w:r>
         <w:rPr>
           <w:rFonts w:ascii="Open Sans" w:cs="Open Sans" w:eastAsia="Open Sans" w:hAnsi="Open Sans"/>
@@ -263,8 +783,8 @@
           <w:szCs w:val="26"/>
         </w:rPr>
       </w:pPr>
-      <w:bookmarkStart w:colFirst="0" w:colLast="0" w:name="_bieids1ro2gb" w:id="3"/>
-      <w:bookmarkEnd w:id="3"/>
+      <w:bookmarkStart w:colFirst="0" w:colLast="0" w:name="_bieids1ro2gb" w:id="15"/>
+      <w:bookmarkEnd w:id="15"/>
       <w:r>
         <w:rPr>
           <w:rFonts w:ascii="Open Sans" w:cs="Open Sans" w:eastAsia="Open Sans" w:hAnsi="Open Sans"/>
@@ -303,7 +823,7 @@
           <w:ilvl w:val="0"/>
           <w:numId w:val="5"/>
         </w:numPr>
-        <w:spacing w:after="0" w:afterAutospacing="0" w:before="0" w:beforeAutospacing="0" w:lineRule="auto"/>
+        <w:spacing w:after="240" w:before="0" w:beforeAutospacing="0" w:lineRule="auto"/>
         <w:ind w:left="720" w:hanging="360"/>
         <w:rPr>
           <w:rFonts w:ascii="Open Sans" w:cs="Open Sans" w:eastAsia="Open Sans" w:hAnsi="Open Sans"/>
@@ -320,11 +840,25 @@
     </w:p>
     <w:p>
       <w:pPr>
+        <w:spacing w:after="240" w:before="240" w:lineRule="auto"/>
+        <w:ind w:left="720" w:firstLine="0"/>
+        <w:rPr>
+          <w:rFonts w:ascii="Open Sans" w:cs="Open Sans" w:eastAsia="Open Sans" w:hAnsi="Open Sans"/>
+        </w:rPr>
+      </w:pPr>
+      <w:r>
+        <w:rPr>
+          <w:rtl w:val="0"/>
+        </w:rPr>
+      </w:r>
+    </w:p>
+    <w:p>
+      <w:pPr>
         <w:numPr>
           <w:ilvl w:val="0"/>
           <w:numId w:val="5"/>
         </w:numPr>
-        <w:spacing w:after="0" w:afterAutospacing="0" w:before="0" w:beforeAutospacing="0" w:lineRule="auto"/>
+        <w:spacing w:after="0" w:afterAutospacing="0" w:before="240" w:lineRule="auto"/>
         <w:ind w:left="720" w:hanging="360"/>
         <w:rPr>
           <w:rFonts w:ascii="Open Sans" w:cs="Open Sans" w:eastAsia="Open Sans" w:hAnsi="Open Sans"/>
@@ -411,8 +945,8 @@
           <w:iCs w:val="1"/>
         </w:rPr>
       </w:pPr>
-      <w:bookmarkStart w:colFirst="0" w:colLast="0" w:name="_sry4aqktskee" w:id="4"/>
-      <w:bookmarkEnd w:id="4"/>
+      <w:bookmarkStart w:colFirst="0" w:colLast="0" w:name="_sry4aqktskee" w:id="16"/>
+      <w:bookmarkEnd w:id="16"/>
       <w:r>
         <w:rPr>
           <w:rFonts w:ascii="Open Sans" w:cs="Open Sans" w:eastAsia="Open Sans" w:hAnsi="Open Sans"/>
@@ -549,8 +1083,8 @@
           <w:szCs w:val="26"/>
         </w:rPr>
       </w:pPr>
-      <w:bookmarkStart w:colFirst="0" w:colLast="0" w:name="_mshjxe4jewhe" w:id="5"/>
-      <w:bookmarkEnd w:id="5"/>
+      <w:bookmarkStart w:colFirst="0" w:colLast="0" w:name="_mshjxe4jewhe" w:id="17"/>
+      <w:bookmarkEnd w:id="17"/>
       <w:r>
         <w:rPr>
           <w:rFonts w:ascii="Open Sans" w:cs="Open Sans" w:eastAsia="Open Sans" w:hAnsi="Open Sans"/>
@@ -608,8 +1142,8 @@
           <w:szCs w:val="26"/>
         </w:rPr>
       </w:pPr>
-      <w:bookmarkStart w:colFirst="0" w:colLast="0" w:name="_xpwefemgj08y" w:id="6"/>
-      <w:bookmarkEnd w:id="6"/>
+      <w:bookmarkStart w:colFirst="0" w:colLast="0" w:name="_xpwefemgj08y" w:id="18"/>
+      <w:bookmarkEnd w:id="18"/>
       <w:r>
         <w:rPr>
           <w:rFonts w:ascii="Open Sans" w:cs="Open Sans" w:eastAsia="Open Sans" w:hAnsi="Open Sans"/>
@@ -630,6 +1164,19 @@
       </w:pPr>
       <w:r>
         <w:rPr>
+          <w:rtl w:val="0"/>
+        </w:rPr>
+      </w:r>
+    </w:p>
+    <w:p>
+      <w:pPr>
+        <w:spacing w:after="240" w:before="240" w:lineRule="auto"/>
+        <w:rPr>
+          <w:rFonts w:ascii="Open Sans" w:cs="Open Sans" w:eastAsia="Open Sans" w:hAnsi="Open Sans"/>
+        </w:rPr>
+      </w:pPr>
+      <w:r>
+        <w:rPr>
           <w:rFonts w:ascii="Open Sans" w:cs="Open Sans" w:eastAsia="Open Sans" w:hAnsi="Open Sans"/>
           <w:rtl w:val="0"/>
         </w:rPr>
@@ -903,6 +1450,62 @@
           <w:ilvl w:val="0"/>
           <w:numId w:val="16"/>
         </w:numPr>
+        <w:spacing w:after="240" w:before="0" w:beforeAutospacing="0" w:lineRule="auto"/>
+        <w:ind w:left="720" w:hanging="360"/>
+        <w:rPr>
+          <w:rFonts w:ascii="Open Sans" w:cs="Open Sans" w:eastAsia="Open Sans" w:hAnsi="Open Sans"/>
+        </w:rPr>
+      </w:pPr>
+      <w:r>
+        <w:rPr>
+          <w:rFonts w:ascii="Open Sans" w:cs="Open Sans" w:eastAsia="Open Sans" w:hAnsi="Open Sans"/>
+          <w:rtl w:val="0"/>
+        </w:rPr>
+        <w:t xml:space="preserve">Probabilidad / Impacto: Media / Alto.</w:t>
+        <w:br w:type="textWrapping"/>
+      </w:r>
+    </w:p>
+    <w:p>
+      <w:pPr>
+        <w:spacing w:after="240" w:before="240" w:lineRule="auto"/>
+        <w:ind w:left="720" w:firstLine="0"/>
+        <w:rPr>
+          <w:rFonts w:ascii="Open Sans" w:cs="Open Sans" w:eastAsia="Open Sans" w:hAnsi="Open Sans"/>
+        </w:rPr>
+      </w:pPr>
+      <w:r>
+        <w:rPr>
+          <w:rtl w:val="0"/>
+        </w:rPr>
+      </w:r>
+    </w:p>
+    <w:p>
+      <w:pPr>
+        <w:numPr>
+          <w:ilvl w:val="0"/>
+          <w:numId w:val="16"/>
+        </w:numPr>
+        <w:spacing w:after="0" w:afterAutospacing="0" w:before="240" w:lineRule="auto"/>
+        <w:ind w:left="720" w:hanging="360"/>
+        <w:rPr>
+          <w:rFonts w:ascii="Open Sans" w:cs="Open Sans" w:eastAsia="Open Sans" w:hAnsi="Open Sans"/>
+        </w:rPr>
+      </w:pPr>
+      <w:r>
+        <w:rPr>
+          <w:rFonts w:ascii="Open Sans" w:cs="Open Sans" w:eastAsia="Open Sans" w:hAnsi="Open Sans"/>
+          <w:rtl w:val="0"/>
+        </w:rPr>
+        <w:t xml:space="preserve">Mitigación: Pruebas de migración sobre copia de datos en staging, scripts con rollback, backups previos, validaciones automáticas post-migración.</w:t>
+        <w:br w:type="textWrapping"/>
+      </w:r>
+    </w:p>
+    <w:p>
+      <w:pPr>
+        <w:numPr>
+          <w:ilvl w:val="0"/>
+          <w:numId w:val="16"/>
+        </w:numPr>
         <w:spacing w:after="0" w:afterAutospacing="0" w:before="0" w:beforeAutospacing="0" w:lineRule="auto"/>
         <w:ind w:left="720" w:hanging="360"/>
         <w:rPr>
@@ -914,6 +1517,84 @@
           <w:rFonts w:ascii="Open Sans" w:cs="Open Sans" w:eastAsia="Open Sans" w:hAnsi="Open Sans"/>
           <w:rtl w:val="0"/>
         </w:rPr>
+        <w:t xml:space="preserve">Contingencia: Restauración desde backup, ejecución de scripts de reparación.</w:t>
+        <w:br w:type="textWrapping"/>
+      </w:r>
+    </w:p>
+    <w:p>
+      <w:pPr>
+        <w:numPr>
+          <w:ilvl w:val="0"/>
+          <w:numId w:val="16"/>
+        </w:numPr>
+        <w:spacing w:after="240" w:before="0" w:beforeAutospacing="0" w:lineRule="auto"/>
+        <w:ind w:left="720" w:hanging="360"/>
+        <w:rPr>
+          <w:rFonts w:ascii="Open Sans" w:cs="Open Sans" w:eastAsia="Open Sans" w:hAnsi="Open Sans"/>
+        </w:rPr>
+      </w:pPr>
+      <w:r>
+        <w:rPr>
+          <w:rFonts w:ascii="Open Sans" w:cs="Open Sans" w:eastAsia="Open Sans" w:hAnsi="Open Sans"/>
+          <w:rtl w:val="0"/>
+        </w:rPr>
+        <w:t xml:space="preserve">Responsable: Backend / DBA (o persona técnica asignada).</w:t>
+        <w:br w:type="textWrapping"/>
+      </w:r>
+    </w:p>
+    <w:p>
+      <w:pPr>
+        <w:spacing w:after="240" w:before="240" w:lineRule="auto"/>
+        <w:rPr>
+          <w:rFonts w:ascii="Open Sans" w:cs="Open Sans" w:eastAsia="Open Sans" w:hAnsi="Open Sans"/>
+        </w:rPr>
+      </w:pPr>
+      <w:r>
+        <w:rPr>
+          <w:rFonts w:ascii="Open Sans" w:cs="Open Sans" w:eastAsia="Open Sans" w:hAnsi="Open Sans"/>
+          <w:rtl w:val="0"/>
+        </w:rPr>
+        <w:t xml:space="preserve">R4 — Fallos en integraciones externas (pagos, envíos)</w:t>
+      </w:r>
+    </w:p>
+    <w:p>
+      <w:pPr>
+        <w:numPr>
+          <w:ilvl w:val="0"/>
+          <w:numId w:val="1"/>
+        </w:numPr>
+        <w:spacing w:after="0" w:afterAutospacing="0" w:before="240" w:lineRule="auto"/>
+        <w:ind w:left="720" w:hanging="360"/>
+        <w:rPr>
+          <w:rFonts w:ascii="Open Sans" w:cs="Open Sans" w:eastAsia="Open Sans" w:hAnsi="Open Sans"/>
+        </w:rPr>
+      </w:pPr>
+      <w:r>
+        <w:rPr>
+          <w:rFonts w:ascii="Open Sans" w:cs="Open Sans" w:eastAsia="Open Sans" w:hAnsi="Open Sans"/>
+          <w:rtl w:val="0"/>
+        </w:rPr>
+        <w:t xml:space="preserve">Descripción: Errores o cambios en APIs externas afectan procesos de pago/envío.</w:t>
+        <w:br w:type="textWrapping"/>
+      </w:r>
+    </w:p>
+    <w:p>
+      <w:pPr>
+        <w:numPr>
+          <w:ilvl w:val="0"/>
+          <w:numId w:val="1"/>
+        </w:numPr>
+        <w:spacing w:after="0" w:afterAutospacing="0" w:before="0" w:beforeAutospacing="0" w:lineRule="auto"/>
+        <w:ind w:left="720" w:hanging="360"/>
+        <w:rPr>
+          <w:rFonts w:ascii="Open Sans" w:cs="Open Sans" w:eastAsia="Open Sans" w:hAnsi="Open Sans"/>
+        </w:rPr>
+      </w:pPr>
+      <w:r>
+        <w:rPr>
+          <w:rFonts w:ascii="Open Sans" w:cs="Open Sans" w:eastAsia="Open Sans" w:hAnsi="Open Sans"/>
+          <w:rtl w:val="0"/>
+        </w:rPr>
         <w:t xml:space="preserve">Probabilidad / Impacto: Media / Alto.</w:t>
         <w:br w:type="textWrapping"/>
       </w:r>
@@ -922,7 +1603,7 @@
       <w:pPr>
         <w:numPr>
           <w:ilvl w:val="0"/>
-          <w:numId w:val="16"/>
+          <w:numId w:val="1"/>
         </w:numPr>
         <w:spacing w:after="0" w:afterAutospacing="0" w:before="0" w:beforeAutospacing="0" w:lineRule="auto"/>
         <w:ind w:left="720" w:hanging="360"/>
@@ -935,15 +1616,15 @@
           <w:rFonts w:ascii="Open Sans" w:cs="Open Sans" w:eastAsia="Open Sans" w:hAnsi="Open Sans"/>
           <w:rtl w:val="0"/>
         </w:rPr>
-        <w:t xml:space="preserve">Mitigación: Pruebas de migración sobre copia de datos en staging, scripts con rollback, backups previos, validaciones automáticas post-migración.</w:t>
-        <w:br w:type="textWrapping"/>
-      </w:r>
-    </w:p>
-    <w:p>
-      <w:pPr>
-        <w:numPr>
-          <w:ilvl w:val="0"/>
-          <w:numId w:val="16"/>
+        <w:t xml:space="preserve">Mitigación: Pruebas con sandbox y mocks, pruebas de contrato, manejo robusto de errores y retries.</w:t>
+        <w:br w:type="textWrapping"/>
+      </w:r>
+    </w:p>
+    <w:p>
+      <w:pPr>
+        <w:numPr>
+          <w:ilvl w:val="0"/>
+          <w:numId w:val="1"/>
         </w:numPr>
         <w:spacing w:after="0" w:afterAutospacing="0" w:before="0" w:beforeAutospacing="0" w:lineRule="auto"/>
         <w:ind w:left="720" w:hanging="360"/>
@@ -956,15 +1637,15 @@
           <w:rFonts w:ascii="Open Sans" w:cs="Open Sans" w:eastAsia="Open Sans" w:hAnsi="Open Sans"/>
           <w:rtl w:val="0"/>
         </w:rPr>
-        <w:t xml:space="preserve">Contingencia: Restauración desde backup, ejecución de scripts de reparación.</w:t>
-        <w:br w:type="textWrapping"/>
-      </w:r>
-    </w:p>
-    <w:p>
-      <w:pPr>
-        <w:numPr>
-          <w:ilvl w:val="0"/>
-          <w:numId w:val="16"/>
+        <w:t xml:space="preserve">Contingencia: Uso de métodos alternos cuando sea posible; comunicación a usuarios; reversión de transacciones.</w:t>
+        <w:br w:type="textWrapping"/>
+      </w:r>
+    </w:p>
+    <w:p>
+      <w:pPr>
+        <w:numPr>
+          <w:ilvl w:val="0"/>
+          <w:numId w:val="1"/>
         </w:numPr>
         <w:spacing w:after="240" w:before="0" w:beforeAutospacing="0" w:lineRule="auto"/>
         <w:ind w:left="720" w:hanging="360"/>
@@ -977,7 +1658,7 @@
           <w:rFonts w:ascii="Open Sans" w:cs="Open Sans" w:eastAsia="Open Sans" w:hAnsi="Open Sans"/>
           <w:rtl w:val="0"/>
         </w:rPr>
-        <w:t xml:space="preserve">Responsable: Backend / DBA (o persona técnica asignada).</w:t>
+        <w:t xml:space="preserve">Responsable: Desarrollo / Líder SQA.</w:t>
         <w:br w:type="textWrapping"/>
       </w:r>
     </w:p>
@@ -993,14 +1674,14 @@
           <w:rFonts w:ascii="Open Sans" w:cs="Open Sans" w:eastAsia="Open Sans" w:hAnsi="Open Sans"/>
           <w:rtl w:val="0"/>
         </w:rPr>
-        <w:t xml:space="preserve">R4 — Fallos en integraciones externas (pagos, envíos)</w:t>
-      </w:r>
-    </w:p>
-    <w:p>
-      <w:pPr>
-        <w:numPr>
-          <w:ilvl w:val="0"/>
-          <w:numId w:val="1"/>
+        <w:t xml:space="preserve">R5 — Vulnerabilidades de seguridad</w:t>
+      </w:r>
+    </w:p>
+    <w:p>
+      <w:pPr>
+        <w:numPr>
+          <w:ilvl w:val="0"/>
+          <w:numId w:val="8"/>
         </w:numPr>
         <w:spacing w:after="0" w:afterAutospacing="0" w:before="240" w:lineRule="auto"/>
         <w:ind w:left="720" w:hanging="360"/>
@@ -1013,15 +1694,15 @@
           <w:rFonts w:ascii="Open Sans" w:cs="Open Sans" w:eastAsia="Open Sans" w:hAnsi="Open Sans"/>
           <w:rtl w:val="0"/>
         </w:rPr>
-        <w:t xml:space="preserve">Descripción: Errores o cambios en APIs externas afectan procesos de pago/envío.</w:t>
-        <w:br w:type="textWrapping"/>
-      </w:r>
-    </w:p>
-    <w:p>
-      <w:pPr>
-        <w:numPr>
-          <w:ilvl w:val="0"/>
-          <w:numId w:val="1"/>
+        <w:t xml:space="preserve">Descripción: Introducción de fallos de seguridad (XSS, SQLi, exposición de datos).</w:t>
+        <w:br w:type="textWrapping"/>
+      </w:r>
+    </w:p>
+    <w:p>
+      <w:pPr>
+        <w:numPr>
+          <w:ilvl w:val="0"/>
+          <w:numId w:val="8"/>
         </w:numPr>
         <w:spacing w:after="0" w:afterAutospacing="0" w:before="0" w:beforeAutospacing="0" w:lineRule="auto"/>
         <w:ind w:left="720" w:hanging="360"/>
@@ -1042,7 +1723,7 @@
       <w:pPr>
         <w:numPr>
           <w:ilvl w:val="0"/>
-          <w:numId w:val="1"/>
+          <w:numId w:val="8"/>
         </w:numPr>
         <w:spacing w:after="0" w:afterAutospacing="0" w:before="0" w:beforeAutospacing="0" w:lineRule="auto"/>
         <w:ind w:left="720" w:hanging="360"/>
@@ -1055,15 +1736,15 @@
           <w:rFonts w:ascii="Open Sans" w:cs="Open Sans" w:eastAsia="Open Sans" w:hAnsi="Open Sans"/>
           <w:rtl w:val="0"/>
         </w:rPr>
-        <w:t xml:space="preserve">Mitigación: Pruebas con sandbox y mocks, pruebas de contrato, manejo robusto de errores y retries.</w:t>
-        <w:br w:type="textWrapping"/>
-      </w:r>
-    </w:p>
-    <w:p>
-      <w:pPr>
-        <w:numPr>
-          <w:ilvl w:val="0"/>
-          <w:numId w:val="1"/>
+        <w:t xml:space="preserve">Mitigación: Buenas prácticas en Flask (consultas parametrizadas), revisión mínima de seguridad en cada release importante, escaneo básico SAST/DAST si es posible.</w:t>
+        <w:br w:type="textWrapping"/>
+      </w:r>
+    </w:p>
+    <w:p>
+      <w:pPr>
+        <w:numPr>
+          <w:ilvl w:val="0"/>
+          <w:numId w:val="8"/>
         </w:numPr>
         <w:spacing w:after="0" w:afterAutospacing="0" w:before="0" w:beforeAutospacing="0" w:lineRule="auto"/>
         <w:ind w:left="720" w:hanging="360"/>
@@ -1076,15 +1757,15 @@
           <w:rFonts w:ascii="Open Sans" w:cs="Open Sans" w:eastAsia="Open Sans" w:hAnsi="Open Sans"/>
           <w:rtl w:val="0"/>
         </w:rPr>
-        <w:t xml:space="preserve">Contingencia: Uso de métodos alternos cuando sea posible; comunicación a usuarios; reversión de transacciones.</w:t>
-        <w:br w:type="textWrapping"/>
-      </w:r>
-    </w:p>
-    <w:p>
-      <w:pPr>
-        <w:numPr>
-          <w:ilvl w:val="0"/>
-          <w:numId w:val="1"/>
+        <w:t xml:space="preserve">Contingencia: Parche inmediato, verificación del alcance y comunicación interna.</w:t>
+        <w:br w:type="textWrapping"/>
+      </w:r>
+    </w:p>
+    <w:p>
+      <w:pPr>
+        <w:numPr>
+          <w:ilvl w:val="0"/>
+          <w:numId w:val="8"/>
         </w:numPr>
         <w:spacing w:after="240" w:before="0" w:beforeAutospacing="0" w:lineRule="auto"/>
         <w:ind w:left="720" w:hanging="360"/>
@@ -1097,7 +1778,7 @@
           <w:rFonts w:ascii="Open Sans" w:cs="Open Sans" w:eastAsia="Open Sans" w:hAnsi="Open Sans"/>
           <w:rtl w:val="0"/>
         </w:rPr>
-        <w:t xml:space="preserve">Responsable: Desarrollo / Líder SQA.</w:t>
+        <w:t xml:space="preserve">Responsable: Testers técnicos / Responsable técnico asignado.</w:t>
         <w:br w:type="textWrapping"/>
       </w:r>
     </w:p>
@@ -1113,14 +1794,27 @@
           <w:rFonts w:ascii="Open Sans" w:cs="Open Sans" w:eastAsia="Open Sans" w:hAnsi="Open Sans"/>
           <w:rtl w:val="0"/>
         </w:rPr>
-        <w:t xml:space="preserve">R5 — Vulnerabilidades de seguridad</w:t>
-      </w:r>
-    </w:p>
-    <w:p>
-      <w:pPr>
-        <w:numPr>
-          <w:ilvl w:val="0"/>
-          <w:numId w:val="8"/>
+        <w:t xml:space="preserve">R6 — Entorno de pruebas inestable</w:t>
+      </w:r>
+    </w:p>
+    <w:p>
+      <w:pPr>
+        <w:spacing w:after="240" w:before="240" w:lineRule="auto"/>
+        <w:rPr>
+          <w:rFonts w:ascii="Open Sans" w:cs="Open Sans" w:eastAsia="Open Sans" w:hAnsi="Open Sans"/>
+        </w:rPr>
+      </w:pPr>
+      <w:r>
+        <w:rPr>
+          <w:rtl w:val="0"/>
+        </w:rPr>
+      </w:r>
+    </w:p>
+    <w:p>
+      <w:pPr>
+        <w:numPr>
+          <w:ilvl w:val="0"/>
+          <w:numId w:val="11"/>
         </w:numPr>
         <w:spacing w:after="0" w:afterAutospacing="0" w:before="240" w:lineRule="auto"/>
         <w:ind w:left="720" w:hanging="360"/>
@@ -1133,15 +1827,15 @@
           <w:rFonts w:ascii="Open Sans" w:cs="Open Sans" w:eastAsia="Open Sans" w:hAnsi="Open Sans"/>
           <w:rtl w:val="0"/>
         </w:rPr>
-        <w:t xml:space="preserve">Descripción: Introducción de fallos de seguridad (XSS, SQLi, exposición de datos).</w:t>
-        <w:br w:type="textWrapping"/>
-      </w:r>
-    </w:p>
-    <w:p>
-      <w:pPr>
-        <w:numPr>
-          <w:ilvl w:val="0"/>
-          <w:numId w:val="8"/>
+        <w:t xml:space="preserve">Descripción: Staging con configuración o datos distintos a producción impide reproducibilidad.</w:t>
+        <w:br w:type="textWrapping"/>
+      </w:r>
+    </w:p>
+    <w:p>
+      <w:pPr>
+        <w:numPr>
+          <w:ilvl w:val="0"/>
+          <w:numId w:val="11"/>
         </w:numPr>
         <w:spacing w:after="0" w:afterAutospacing="0" w:before="0" w:beforeAutospacing="0" w:lineRule="auto"/>
         <w:ind w:left="720" w:hanging="360"/>
@@ -1154,15 +1848,15 @@
           <w:rFonts w:ascii="Open Sans" w:cs="Open Sans" w:eastAsia="Open Sans" w:hAnsi="Open Sans"/>
           <w:rtl w:val="0"/>
         </w:rPr>
-        <w:t xml:space="preserve">Probabilidad / Impacto: Media / Alto.</w:t>
-        <w:br w:type="textWrapping"/>
-      </w:r>
-    </w:p>
-    <w:p>
-      <w:pPr>
-        <w:numPr>
-          <w:ilvl w:val="0"/>
-          <w:numId w:val="8"/>
+        <w:t xml:space="preserve">Probabilidad / Impacto: Alta / Medio-Alto.</w:t>
+        <w:br w:type="textWrapping"/>
+      </w:r>
+    </w:p>
+    <w:p>
+      <w:pPr>
+        <w:numPr>
+          <w:ilvl w:val="0"/>
+          <w:numId w:val="11"/>
         </w:numPr>
         <w:spacing w:after="0" w:afterAutospacing="0" w:before="0" w:beforeAutospacing="0" w:lineRule="auto"/>
         <w:ind w:left="720" w:hanging="360"/>
@@ -1175,15 +1869,15 @@
           <w:rFonts w:ascii="Open Sans" w:cs="Open Sans" w:eastAsia="Open Sans" w:hAnsi="Open Sans"/>
           <w:rtl w:val="0"/>
         </w:rPr>
-        <w:t xml:space="preserve">Mitigación: Buenas prácticas en Flask (consultas parametrizadas), revisión mínima de seguridad en cada release importante, escaneo básico SAST/DAST si es posible.</w:t>
-        <w:br w:type="textWrapping"/>
-      </w:r>
-    </w:p>
-    <w:p>
-      <w:pPr>
-        <w:numPr>
-          <w:ilvl w:val="0"/>
-          <w:numId w:val="8"/>
+        <w:t xml:space="preserve">Mitigación: Alinear configuraciones entre staging y producción; mantener datasets representativos y anonimizados.</w:t>
+        <w:br w:type="textWrapping"/>
+      </w:r>
+    </w:p>
+    <w:p>
+      <w:pPr>
+        <w:numPr>
+          <w:ilvl w:val="0"/>
+          <w:numId w:val="11"/>
         </w:numPr>
         <w:spacing w:after="0" w:afterAutospacing="0" w:before="0" w:beforeAutospacing="0" w:lineRule="auto"/>
         <w:ind w:left="720" w:hanging="360"/>
@@ -1196,15 +1890,15 @@
           <w:rFonts w:ascii="Open Sans" w:cs="Open Sans" w:eastAsia="Open Sans" w:hAnsi="Open Sans"/>
           <w:rtl w:val="0"/>
         </w:rPr>
-        <w:t xml:space="preserve">Contingencia: Parche inmediato, verificación del alcance y comunicación interna.</w:t>
-        <w:br w:type="textWrapping"/>
-      </w:r>
-    </w:p>
-    <w:p>
-      <w:pPr>
-        <w:numPr>
-          <w:ilvl w:val="0"/>
-          <w:numId w:val="8"/>
+        <w:t xml:space="preserve">Contingencia: Uso de entorno temporal con configuración replicada; pruebas críticas contra copia controlada.</w:t>
+        <w:br w:type="textWrapping"/>
+      </w:r>
+    </w:p>
+    <w:p>
+      <w:pPr>
+        <w:numPr>
+          <w:ilvl w:val="0"/>
+          <w:numId w:val="11"/>
         </w:numPr>
         <w:spacing w:after="240" w:before="0" w:beforeAutospacing="0" w:lineRule="auto"/>
         <w:ind w:left="720" w:hanging="360"/>
@@ -1217,7 +1911,7 @@
           <w:rFonts w:ascii="Open Sans" w:cs="Open Sans" w:eastAsia="Open Sans" w:hAnsi="Open Sans"/>
           <w:rtl w:val="0"/>
         </w:rPr>
-        <w:t xml:space="preserve">Responsable: Testers técnicos / Responsable técnico asignado.</w:t>
+        <w:t xml:space="preserve">Responsable: Soporte de entornos / Persona D.</w:t>
         <w:br w:type="textWrapping"/>
       </w:r>
     </w:p>
@@ -1233,14 +1927,14 @@
           <w:rFonts w:ascii="Open Sans" w:cs="Open Sans" w:eastAsia="Open Sans" w:hAnsi="Open Sans"/>
           <w:rtl w:val="0"/>
         </w:rPr>
-        <w:t xml:space="preserve">R6 — Entorno de pruebas inestable</w:t>
-      </w:r>
-    </w:p>
-    <w:p>
-      <w:pPr>
-        <w:numPr>
-          <w:ilvl w:val="0"/>
-          <w:numId w:val="11"/>
+        <w:t xml:space="preserve">R7 — Cobertura insuficiente de pruebas automatizadas</w:t>
+      </w:r>
+    </w:p>
+    <w:p>
+      <w:pPr>
+        <w:numPr>
+          <w:ilvl w:val="0"/>
+          <w:numId w:val="4"/>
         </w:numPr>
         <w:spacing w:after="0" w:afterAutospacing="0" w:before="240" w:lineRule="auto"/>
         <w:ind w:left="720" w:hanging="360"/>
@@ -1253,15 +1947,15 @@
           <w:rFonts w:ascii="Open Sans" w:cs="Open Sans" w:eastAsia="Open Sans" w:hAnsi="Open Sans"/>
           <w:rtl w:val="0"/>
         </w:rPr>
-        <w:t xml:space="preserve">Descripción: Staging con configuración o datos distintos a producción impide reproducibilidad.</w:t>
-        <w:br w:type="textWrapping"/>
-      </w:r>
-    </w:p>
-    <w:p>
-      <w:pPr>
-        <w:numPr>
-          <w:ilvl w:val="0"/>
-          <w:numId w:val="11"/>
+        <w:t xml:space="preserve">Descripción: Falta de scripts automatizados para flujos críticos.</w:t>
+        <w:br w:type="textWrapping"/>
+      </w:r>
+    </w:p>
+    <w:p>
+      <w:pPr>
+        <w:numPr>
+          <w:ilvl w:val="0"/>
+          <w:numId w:val="4"/>
         </w:numPr>
         <w:spacing w:after="0" w:afterAutospacing="0" w:before="0" w:beforeAutospacing="0" w:lineRule="auto"/>
         <w:ind w:left="720" w:hanging="360"/>
@@ -1274,15 +1968,15 @@
           <w:rFonts w:ascii="Open Sans" w:cs="Open Sans" w:eastAsia="Open Sans" w:hAnsi="Open Sans"/>
           <w:rtl w:val="0"/>
         </w:rPr>
-        <w:t xml:space="preserve">Probabilidad / Impacto: Alta / Medio-Alto.</w:t>
-        <w:br w:type="textWrapping"/>
-      </w:r>
-    </w:p>
-    <w:p>
-      <w:pPr>
-        <w:numPr>
-          <w:ilvl w:val="0"/>
-          <w:numId w:val="11"/>
+        <w:t xml:space="preserve">Probabilidad / Impacto: Media / Medio.</w:t>
+        <w:br w:type="textWrapping"/>
+      </w:r>
+    </w:p>
+    <w:p>
+      <w:pPr>
+        <w:numPr>
+          <w:ilvl w:val="0"/>
+          <w:numId w:val="4"/>
         </w:numPr>
         <w:spacing w:after="0" w:afterAutospacing="0" w:before="0" w:beforeAutospacing="0" w:lineRule="auto"/>
         <w:ind w:left="720" w:hanging="360"/>
@@ -1295,15 +1989,15 @@
           <w:rFonts w:ascii="Open Sans" w:cs="Open Sans" w:eastAsia="Open Sans" w:hAnsi="Open Sans"/>
           <w:rtl w:val="0"/>
         </w:rPr>
-        <w:t xml:space="preserve">Mitigación: Alinear configuraciones entre staging y producción; mantener datasets representativos y anonimizados.</w:t>
-        <w:br w:type="textWrapping"/>
-      </w:r>
-    </w:p>
-    <w:p>
-      <w:pPr>
-        <w:numPr>
-          <w:ilvl w:val="0"/>
-          <w:numId w:val="11"/>
+        <w:t xml:space="preserve">Mitigación: Priorizar automatización de flujos de mayor riesgo; mantener base mínima de scripts para CI.</w:t>
+        <w:br w:type="textWrapping"/>
+      </w:r>
+    </w:p>
+    <w:p>
+      <w:pPr>
+        <w:numPr>
+          <w:ilvl w:val="0"/>
+          <w:numId w:val="4"/>
         </w:numPr>
         <w:spacing w:after="0" w:afterAutospacing="0" w:before="0" w:beforeAutospacing="0" w:lineRule="auto"/>
         <w:ind w:left="720" w:hanging="360"/>
@@ -1316,15 +2010,15 @@
           <w:rFonts w:ascii="Open Sans" w:cs="Open Sans" w:eastAsia="Open Sans" w:hAnsi="Open Sans"/>
           <w:rtl w:val="0"/>
         </w:rPr>
-        <w:t xml:space="preserve">Contingencia: Uso de entorno temporal con configuración replicada; pruebas críticas contra copia controlada.</w:t>
-        <w:br w:type="textWrapping"/>
-      </w:r>
-    </w:p>
-    <w:p>
-      <w:pPr>
-        <w:numPr>
-          <w:ilvl w:val="0"/>
-          <w:numId w:val="11"/>
+        <w:t xml:space="preserve">Contingencia: Pruebas manuales adicionales antes del release.</w:t>
+        <w:br w:type="textWrapping"/>
+      </w:r>
+    </w:p>
+    <w:p>
+      <w:pPr>
+        <w:numPr>
+          <w:ilvl w:val="0"/>
+          <w:numId w:val="4"/>
         </w:numPr>
         <w:spacing w:after="240" w:before="0" w:beforeAutospacing="0" w:lineRule="auto"/>
         <w:ind w:left="720" w:hanging="360"/>
@@ -1337,7 +2031,7 @@
           <w:rFonts w:ascii="Open Sans" w:cs="Open Sans" w:eastAsia="Open Sans" w:hAnsi="Open Sans"/>
           <w:rtl w:val="0"/>
         </w:rPr>
-        <w:t xml:space="preserve">Responsable: Soporte de entornos / Persona D.</w:t>
+        <w:t xml:space="preserve">Responsable: QA</w:t>
         <w:br w:type="textWrapping"/>
       </w:r>
     </w:p>
@@ -1353,14 +2047,14 @@
           <w:rFonts w:ascii="Open Sans" w:cs="Open Sans" w:eastAsia="Open Sans" w:hAnsi="Open Sans"/>
           <w:rtl w:val="0"/>
         </w:rPr>
-        <w:t xml:space="preserve">R7 — Cobertura insuficiente de pruebas automatizadas</w:t>
-      </w:r>
-    </w:p>
-    <w:p>
-      <w:pPr>
-        <w:numPr>
-          <w:ilvl w:val="0"/>
-          <w:numId w:val="4"/>
+        <w:t xml:space="preserve">R8 — Dependencias externas que retrasan entregas</w:t>
+      </w:r>
+    </w:p>
+    <w:p>
+      <w:pPr>
+        <w:numPr>
+          <w:ilvl w:val="0"/>
+          <w:numId w:val="7"/>
         </w:numPr>
         <w:spacing w:after="0" w:afterAutospacing="0" w:before="240" w:lineRule="auto"/>
         <w:ind w:left="720" w:hanging="360"/>
@@ -1373,15 +2067,15 @@
           <w:rFonts w:ascii="Open Sans" w:cs="Open Sans" w:eastAsia="Open Sans" w:hAnsi="Open Sans"/>
           <w:rtl w:val="0"/>
         </w:rPr>
-        <w:t xml:space="preserve">Descripción: Falta de scripts automatizados para flujos críticos.</w:t>
-        <w:br w:type="textWrapping"/>
-      </w:r>
-    </w:p>
-    <w:p>
-      <w:pPr>
-        <w:numPr>
-          <w:ilvl w:val="0"/>
-          <w:numId w:val="4"/>
+        <w:t xml:space="preserve">Descripción: Librerías, APIs o aprobaciones externas causan retrasos.</w:t>
+        <w:br w:type="textWrapping"/>
+      </w:r>
+    </w:p>
+    <w:p>
+      <w:pPr>
+        <w:numPr>
+          <w:ilvl w:val="0"/>
+          <w:numId w:val="7"/>
         </w:numPr>
         <w:spacing w:after="0" w:afterAutospacing="0" w:before="0" w:beforeAutospacing="0" w:lineRule="auto"/>
         <w:ind w:left="720" w:hanging="360"/>
@@ -1402,7 +2096,7 @@
       <w:pPr>
         <w:numPr>
           <w:ilvl w:val="0"/>
-          <w:numId w:val="4"/>
+          <w:numId w:val="7"/>
         </w:numPr>
         <w:spacing w:after="0" w:afterAutospacing="0" w:before="0" w:beforeAutospacing="0" w:lineRule="auto"/>
         <w:ind w:left="720" w:hanging="360"/>
@@ -1415,36 +2109,15 @@
           <w:rFonts w:ascii="Open Sans" w:cs="Open Sans" w:eastAsia="Open Sans" w:hAnsi="Open Sans"/>
           <w:rtl w:val="0"/>
         </w:rPr>
-        <w:t xml:space="preserve">Mitigación: Priorizar automatización de flujos de mayor riesgo; mantener base mínima de scripts para CI.</w:t>
-        <w:br w:type="textWrapping"/>
-      </w:r>
-    </w:p>
-    <w:p>
-      <w:pPr>
-        <w:numPr>
-          <w:ilvl w:val="0"/>
-          <w:numId w:val="4"/>
-        </w:numPr>
-        <w:spacing w:after="0" w:afterAutospacing="0" w:before="0" w:beforeAutospacing="0" w:lineRule="auto"/>
-        <w:ind w:left="720" w:hanging="360"/>
-        <w:rPr>
-          <w:rFonts w:ascii="Open Sans" w:cs="Open Sans" w:eastAsia="Open Sans" w:hAnsi="Open Sans"/>
-        </w:rPr>
-      </w:pPr>
-      <w:r>
-        <w:rPr>
-          <w:rFonts w:ascii="Open Sans" w:cs="Open Sans" w:eastAsia="Open Sans" w:hAnsi="Open Sans"/>
-          <w:rtl w:val="0"/>
-        </w:rPr>
-        <w:t xml:space="preserve">Contingencia: Pruebas manuales adicionales antes del release.</w:t>
-        <w:br w:type="textWrapping"/>
-      </w:r>
-    </w:p>
-    <w:p>
-      <w:pPr>
-        <w:numPr>
-          <w:ilvl w:val="0"/>
-          <w:numId w:val="4"/>
+        <w:t xml:space="preserve">Mitigación: Identificar dependencias críticas temprano; preparar alternativas técnicas.</w:t>
+        <w:br w:type="textWrapping"/>
+      </w:r>
+    </w:p>
+    <w:p>
+      <w:pPr>
+        <w:numPr>
+          <w:ilvl w:val="0"/>
+          <w:numId w:val="7"/>
         </w:numPr>
         <w:spacing w:after="240" w:before="0" w:beforeAutospacing="0" w:lineRule="auto"/>
         <w:ind w:left="720" w:hanging="360"/>
@@ -1457,8 +2130,7 @@
           <w:rFonts w:ascii="Open Sans" w:cs="Open Sans" w:eastAsia="Open Sans" w:hAnsi="Open Sans"/>
           <w:rtl w:val="0"/>
         </w:rPr>
-        <w:t xml:space="preserve">Responsable: QA</w:t>
-        <w:br w:type="textWrapping"/>
+        <w:t xml:space="preserve">Contingencia: Replanificación del alcance o fechas.</w:t>
       </w:r>
     </w:p>
     <w:p>
@@ -1470,10 +2142,8 @@
       </w:pPr>
       <w:r>
         <w:rPr>
-          <w:rFonts w:ascii="Open Sans" w:cs="Open Sans" w:eastAsia="Open Sans" w:hAnsi="Open Sans"/>
-          <w:rtl w:val="0"/>
-        </w:rPr>
-        <w:t xml:space="preserve">R8 — Dependencias externas que retrasan entregas</w:t>
+          <w:rtl w:val="0"/>
+        </w:rPr>
       </w:r>
     </w:p>
     <w:p>
@@ -1482,91 +2152,7 @@
           <w:ilvl w:val="0"/>
           <w:numId w:val="7"/>
         </w:numPr>
-        <w:spacing w:after="0" w:afterAutospacing="0" w:before="240" w:lineRule="auto"/>
-        <w:ind w:left="720" w:hanging="360"/>
-        <w:rPr>
-          <w:rFonts w:ascii="Open Sans" w:cs="Open Sans" w:eastAsia="Open Sans" w:hAnsi="Open Sans"/>
-        </w:rPr>
-      </w:pPr>
-      <w:r>
-        <w:rPr>
-          <w:rFonts w:ascii="Open Sans" w:cs="Open Sans" w:eastAsia="Open Sans" w:hAnsi="Open Sans"/>
-          <w:rtl w:val="0"/>
-        </w:rPr>
-        <w:t xml:space="preserve">Descripción: Librerías, APIs o aprobaciones externas causan retrasos.</w:t>
-        <w:br w:type="textWrapping"/>
-      </w:r>
-    </w:p>
-    <w:p>
-      <w:pPr>
-        <w:numPr>
-          <w:ilvl w:val="0"/>
-          <w:numId w:val="7"/>
-        </w:numPr>
-        <w:spacing w:after="0" w:afterAutospacing="0" w:before="0" w:beforeAutospacing="0" w:lineRule="auto"/>
-        <w:ind w:left="720" w:hanging="360"/>
-        <w:rPr>
-          <w:rFonts w:ascii="Open Sans" w:cs="Open Sans" w:eastAsia="Open Sans" w:hAnsi="Open Sans"/>
-        </w:rPr>
-      </w:pPr>
-      <w:r>
-        <w:rPr>
-          <w:rFonts w:ascii="Open Sans" w:cs="Open Sans" w:eastAsia="Open Sans" w:hAnsi="Open Sans"/>
-          <w:rtl w:val="0"/>
-        </w:rPr>
-        <w:t xml:space="preserve">Probabilidad / Impacto: Media / Medio.</w:t>
-        <w:br w:type="textWrapping"/>
-      </w:r>
-    </w:p>
-    <w:p>
-      <w:pPr>
-        <w:numPr>
-          <w:ilvl w:val="0"/>
-          <w:numId w:val="7"/>
-        </w:numPr>
-        <w:spacing w:after="0" w:afterAutospacing="0" w:before="0" w:beforeAutospacing="0" w:lineRule="auto"/>
-        <w:ind w:left="720" w:hanging="360"/>
-        <w:rPr>
-          <w:rFonts w:ascii="Open Sans" w:cs="Open Sans" w:eastAsia="Open Sans" w:hAnsi="Open Sans"/>
-        </w:rPr>
-      </w:pPr>
-      <w:r>
-        <w:rPr>
-          <w:rFonts w:ascii="Open Sans" w:cs="Open Sans" w:eastAsia="Open Sans" w:hAnsi="Open Sans"/>
-          <w:rtl w:val="0"/>
-        </w:rPr>
-        <w:t xml:space="preserve">Mitigación: Identificar dependencias críticas temprano; preparar alternativas técnicas.</w:t>
-        <w:br w:type="textWrapping"/>
-      </w:r>
-    </w:p>
-    <w:p>
-      <w:pPr>
-        <w:numPr>
-          <w:ilvl w:val="0"/>
-          <w:numId w:val="7"/>
-        </w:numPr>
-        <w:spacing w:after="0" w:afterAutospacing="0" w:before="0" w:beforeAutospacing="0" w:lineRule="auto"/>
-        <w:ind w:left="720" w:hanging="360"/>
-        <w:rPr>
-          <w:rFonts w:ascii="Open Sans" w:cs="Open Sans" w:eastAsia="Open Sans" w:hAnsi="Open Sans"/>
-        </w:rPr>
-      </w:pPr>
-      <w:r>
-        <w:rPr>
-          <w:rFonts w:ascii="Open Sans" w:cs="Open Sans" w:eastAsia="Open Sans" w:hAnsi="Open Sans"/>
-          <w:rtl w:val="0"/>
-        </w:rPr>
-        <w:t xml:space="preserve">Contingencia: Replanificación del alcance o fechas.</w:t>
-        <w:br w:type="textWrapping"/>
-      </w:r>
-    </w:p>
-    <w:p>
-      <w:pPr>
-        <w:numPr>
-          <w:ilvl w:val="0"/>
-          <w:numId w:val="7"/>
-        </w:numPr>
-        <w:spacing w:after="240" w:before="0" w:beforeAutospacing="0" w:lineRule="auto"/>
+        <w:spacing w:after="240" w:before="240" w:lineRule="auto"/>
         <w:ind w:left="720" w:hanging="360"/>
         <w:rPr>
           <w:rFonts w:ascii="Open Sans" w:cs="Open Sans" w:eastAsia="Open Sans" w:hAnsi="Open Sans"/>
@@ -1832,8 +2418,88 @@
           <w:szCs w:val="46"/>
         </w:rPr>
       </w:pPr>
-      <w:bookmarkStart w:colFirst="0" w:colLast="0" w:name="_k8y6n7mb83jr" w:id="7"/>
-      <w:bookmarkEnd w:id="7"/>
+      <w:bookmarkStart w:colFirst="0" w:colLast="0" w:name="_d44l25w1bi5" w:id="19"/>
+      <w:bookmarkEnd w:id="19"/>
+      <w:r>
+        <w:rPr>
+          <w:rtl w:val="0"/>
+        </w:rPr>
+      </w:r>
+    </w:p>
+    <w:p>
+      <w:pPr>
+        <w:pStyle w:val="Heading1"/>
+        <w:keepNext w:val="0"/>
+        <w:keepLines w:val="0"/>
+        <w:spacing w:before="480" w:lineRule="auto"/>
+        <w:rPr>
+          <w:rFonts w:ascii="Open Sans" w:cs="Open Sans" w:eastAsia="Open Sans" w:hAnsi="Open Sans"/>
+          <w:sz w:val="46"/>
+          <w:szCs w:val="46"/>
+        </w:rPr>
+      </w:pPr>
+      <w:bookmarkStart w:colFirst="0" w:colLast="0" w:name="_kqq5tji5bj0n" w:id="20"/>
+      <w:bookmarkEnd w:id="20"/>
+      <w:r>
+        <w:rPr>
+          <w:rtl w:val="0"/>
+        </w:rPr>
+      </w:r>
+    </w:p>
+    <w:p>
+      <w:pPr>
+        <w:pStyle w:val="Heading1"/>
+        <w:keepNext w:val="0"/>
+        <w:keepLines w:val="0"/>
+        <w:spacing w:before="480" w:lineRule="auto"/>
+        <w:rPr>
+          <w:rFonts w:ascii="Open Sans" w:cs="Open Sans" w:eastAsia="Open Sans" w:hAnsi="Open Sans"/>
+          <w:sz w:val="46"/>
+          <w:szCs w:val="46"/>
+        </w:rPr>
+      </w:pPr>
+      <w:bookmarkStart w:colFirst="0" w:colLast="0" w:name="_rz4044tenpu4" w:id="21"/>
+      <w:bookmarkEnd w:id="21"/>
+      <w:r>
+        <w:rPr>
+          <w:rtl w:val="0"/>
+        </w:rPr>
+      </w:r>
+    </w:p>
+    <w:p>
+      <w:pPr>
+        <w:pStyle w:val="Heading1"/>
+        <w:keepNext w:val="0"/>
+        <w:keepLines w:val="0"/>
+        <w:spacing w:before="480" w:lineRule="auto"/>
+        <w:rPr>
+          <w:rFonts w:ascii="Open Sans" w:cs="Open Sans" w:eastAsia="Open Sans" w:hAnsi="Open Sans"/>
+          <w:sz w:val="46"/>
+          <w:szCs w:val="46"/>
+        </w:rPr>
+      </w:pPr>
+      <w:bookmarkStart w:colFirst="0" w:colLast="0" w:name="_5g04fryht8w0" w:id="22"/>
+      <w:bookmarkEnd w:id="22"/>
+      <w:r>
+        <w:rPr>
+          <w:rtl w:val="0"/>
+        </w:rPr>
+      </w:r>
+    </w:p>
+    <w:p>
+      <w:pPr>
+        <w:pStyle w:val="Heading1"/>
+        <w:keepNext w:val="0"/>
+        <w:keepLines w:val="0"/>
+        <w:spacing w:before="480" w:lineRule="auto"/>
+        <w:rPr>
+          <w:rFonts w:ascii="Open Sans" w:cs="Open Sans" w:eastAsia="Open Sans" w:hAnsi="Open Sans"/>
+          <w:sz w:val="46"/>
+          <w:szCs w:val="46"/>
+        </w:rPr>
+      </w:pPr>
+      <w:bookmarkStart w:colFirst="0" w:colLast="0" w:name="_k8y6n7mb83jr" w:id="23"/>
+      <w:bookmarkEnd w:id="23"/>
       <w:r>
         <w:rPr>
           <w:rFonts w:ascii="Open Sans" w:cs="Open Sans" w:eastAsia="Open Sans" w:hAnsi="Open Sans"/>
@@ -3780,8 +4446,8 @@
           <w:szCs w:val="26"/>
         </w:rPr>
       </w:pPr>
-      <w:bookmarkStart w:colFirst="0" w:colLast="0" w:name="_427e6t4seuq0" w:id="8"/>
-      <w:bookmarkEnd w:id="8"/>
+      <w:bookmarkStart w:colFirst="0" w:colLast="0" w:name="_427e6t4seuq0" w:id="24"/>
+      <w:bookmarkEnd w:id="24"/>
       <w:r>
         <w:rPr>
           <w:rFonts w:ascii="Open Sans" w:cs="Open Sans" w:eastAsia="Open Sans" w:hAnsi="Open Sans"/>
@@ -3904,7 +4570,7 @@
           <w:ilvl w:val="0"/>
           <w:numId w:val="13"/>
         </w:numPr>
-        <w:spacing w:after="0" w:afterAutospacing="0" w:before="0" w:beforeAutospacing="0" w:lineRule="auto"/>
+        <w:spacing w:after="240" w:before="0" w:beforeAutospacing="0" w:lineRule="auto"/>
         <w:ind w:left="720" w:hanging="360"/>
         <w:rPr>
           <w:rFonts w:ascii="Open Sans" w:cs="Open Sans" w:eastAsia="Open Sans" w:hAnsi="Open Sans"/>
@@ -3921,11 +4587,25 @@
     </w:p>
     <w:p>
       <w:pPr>
+        <w:spacing w:after="240" w:before="240" w:lineRule="auto"/>
+        <w:ind w:left="720" w:firstLine="0"/>
+        <w:rPr>
+          <w:rFonts w:ascii="Open Sans" w:cs="Open Sans" w:eastAsia="Open Sans" w:hAnsi="Open Sans"/>
+        </w:rPr>
+      </w:pPr>
+      <w:r>
+        <w:rPr>
+          <w:rtl w:val="0"/>
+        </w:rPr>
+      </w:r>
+    </w:p>
+    <w:p>
+      <w:pPr>
         <w:numPr>
           <w:ilvl w:val="0"/>
           <w:numId w:val="13"/>
         </w:numPr>
-        <w:spacing w:after="240" w:before="0" w:beforeAutospacing="0" w:lineRule="auto"/>
+        <w:spacing w:after="240" w:before="240" w:lineRule="auto"/>
         <w:ind w:left="720" w:hanging="360"/>
         <w:rPr>
           <w:rFonts w:ascii="Open Sans" w:cs="Open Sans" w:eastAsia="Open Sans" w:hAnsi="Open Sans"/>
@@ -3973,8 +4653,8 @@
           <w:szCs w:val="26"/>
         </w:rPr>
       </w:pPr>
-      <w:bookmarkStart w:colFirst="0" w:colLast="0" w:name="_f1mp6bo6rspr" w:id="9"/>
-      <w:bookmarkEnd w:id="9"/>
+      <w:bookmarkStart w:colFirst="0" w:colLast="0" w:name="_f1mp6bo6rspr" w:id="25"/>
+      <w:bookmarkEnd w:id="25"/>
       <w:r>
         <w:rPr>
           <w:rFonts w:ascii="Open Sans" w:cs="Open Sans" w:eastAsia="Open Sans" w:hAnsi="Open Sans"/>
@@ -4082,8 +4762,8 @@
           <w:szCs w:val="26"/>
         </w:rPr>
       </w:pPr>
-      <w:bookmarkStart w:colFirst="0" w:colLast="0" w:name="_e712rd68d8xx" w:id="10"/>
-      <w:bookmarkEnd w:id="10"/>
+      <w:bookmarkStart w:colFirst="0" w:colLast="0" w:name="_e712rd68d8xx" w:id="26"/>
+      <w:bookmarkEnd w:id="26"/>
       <w:r>
         <w:rPr>
           <w:rFonts w:ascii="Open Sans" w:cs="Open Sans" w:eastAsia="Open Sans" w:hAnsi="Open Sans"/>
@@ -4218,12 +4898,229 @@
       </w:r>
     </w:p>
     <w:sectPr>
+      <w:headerReference r:id="rId6" w:type="default"/>
       <w:pgSz w:h="16834" w:w="11909" w:orient="portrait"/>
       <w:pgMar w:bottom="1440" w:top="1440" w:left="1440" w:right="1440" w:header="720" w:footer="720"/>
       <w:pgNumType w:start="1"/>
     </w:sectPr>
   </w:body>
 </w:document>
+</file>
+
+<file path=word/header1.xml><?xml version="1.0" encoding="utf-8"?>
+<w:hdr xmlns:mc="http://schemas.openxmlformats.org/markup-compatibility/2006" xmlns:o="urn:schemas-microsoft-com:office:office" xmlns:r="http://schemas.openxmlformats.org/officeDocument/2006/relationships" xmlns:m="http://schemas.openxmlformats.org/officeDocument/2006/math" xmlns:v="urn:schemas-microsoft-com:vml" xmlns:wp="http://schemas.openxmlformats.org/drawingml/2006/wordprocessingDrawing" xmlns:w10="urn:schemas-microsoft-com:office:word" xmlns:w="http://schemas.openxmlformats.org/wordprocessingml/2006/main" xmlns:wne="http://schemas.microsoft.com/office/word/2006/wordml" xmlns:sl="http://schemas.openxmlformats.org/schemaLibrary/2006/main" xmlns:a="http://schemas.openxmlformats.org/drawingml/2006/main" xmlns:pic="http://schemas.openxmlformats.org/drawingml/2006/picture" xmlns:c="http://schemas.openxmlformats.org/drawingml/2006/chart" xmlns:lc="http://schemas.openxmlformats.org/drawingml/2006/lockedCanvas" xmlns:dgm="http://schemas.openxmlformats.org/drawingml/2006/diagram" xmlns:wps="http://schemas.microsoft.com/office/word/2010/wordprocessingShape" xmlns:wpg="http://schemas.microsoft.com/office/word/2010/wordprocessingGroup" xmlns:w14="http://schemas.microsoft.com/office/word/2010/wordml" xmlns:w15="http://schemas.microsoft.com/office/word/2012/wordml" xmlns:w16="http://schemas.microsoft.com/office/word/2018/wordml" xmlns:w16cex="http://schemas.microsoft.com/office/word/2018/wordml/cex" xmlns:w16cid="http://schemas.microsoft.com/office/word/2016/wordml/cid" xmlns="http://schemas.microsoft.com/office/tasks/2019/documenttasks" xmlns:cr="http://schemas.microsoft.com/office/comments/2020/reactions">
+  <w:p>
+    <w:pPr>
+      <w:tabs>
+        <w:tab w:val="center" w:leader="none" w:pos="4419"/>
+        <w:tab w:val="right" w:leader="none" w:pos="8838"/>
+      </w:tabs>
+      <w:spacing w:line="276" w:lineRule="auto"/>
+      <w:jc w:val="right"/>
+      <w:rPr>
+        <w:rFonts w:ascii="Calibri" w:cs="Calibri" w:eastAsia="Calibri" w:hAnsi="Calibri"/>
+        <w:color w:val="0d0d0d"/>
+        <w:sz w:val="28"/>
+        <w:szCs w:val="28"/>
+      </w:rPr>
+    </w:pPr>
+    <w:r>
+      <w:rPr>
+        <w:rFonts w:ascii="Calibri" w:cs="Calibri" w:eastAsia="Calibri" w:hAnsi="Calibri"/>
+        <w:b w:val="1"/>
+        <w:bCs w:val="1"/>
+        <w:color w:val="0d0d0d"/>
+        <w:sz w:val="28"/>
+        <w:szCs w:val="28"/>
+        <w:rtl w:val="0"/>
+      </w:rPr>
+      <w:t xml:space="preserve">HGW</w:t>
+    </w:r>
+    <w:r>
+      <w:rPr>
+        <w:rtl w:val="0"/>
+      </w:rPr>
+    </w:r>
+    <w:r>
+      <w:drawing>
+        <wp:anchor allowOverlap="1" behindDoc="0" distB="114300" distT="114300" distL="114300" distR="114300" hidden="0" layoutInCell="1" locked="0" relativeHeight="0" simplePos="0">
+          <wp:simplePos x="0" y="0"/>
+          <wp:positionH relativeFrom="column">
+            <wp:posOffset>-28798</wp:posOffset>
+          </wp:positionH>
+          <wp:positionV relativeFrom="paragraph">
+            <wp:posOffset>-136797</wp:posOffset>
+          </wp:positionV>
+          <wp:extent cx="540000" cy="540000"/>
+          <wp:effectExtent b="0" l="0" r="0" t="0"/>
+          <wp:wrapNone/>
+          <wp:docPr id="2" name="image1.png"/>
+          <a:graphic>
+            <a:graphicData uri="http://schemas.openxmlformats.org/drawingml/2006/picture">
+              <pic:pic>
+                <pic:nvPicPr>
+                  <pic:cNvPr id="0" name="image1.png"/>
+                  <pic:cNvPicPr preferRelativeResize="0"/>
+                </pic:nvPicPr>
+                <pic:blipFill>
+                  <a:blip r:embed="rId1"/>
+                  <a:srcRect b="0" l="0" r="0" t="0"/>
+                  <a:stretch>
+                    <a:fillRect/>
+                  </a:stretch>
+                </pic:blipFill>
+                <pic:spPr>
+                  <a:xfrm>
+                    <a:off x="0" y="0"/>
+                    <a:ext cx="540000" cy="540000"/>
+                  </a:xfrm>
+                  <a:prstGeom prst="rect"/>
+                  <a:ln/>
+                </pic:spPr>
+              </pic:pic>
+            </a:graphicData>
+          </a:graphic>
+        </wp:anchor>
+      </w:drawing>
+    </w:r>
+  </w:p>
+  <w:p>
+    <w:pPr>
+      <w:tabs>
+        <w:tab w:val="center" w:leader="none" w:pos="4419"/>
+        <w:tab w:val="right" w:leader="none" w:pos="8838"/>
+      </w:tabs>
+      <w:spacing w:line="276" w:lineRule="auto"/>
+      <w:jc w:val="center"/>
+      <w:rPr>
+        <w:rFonts w:ascii="Calibri" w:cs="Calibri" w:eastAsia="Calibri" w:hAnsi="Calibri"/>
+        <w:color w:val="365f91"/>
+      </w:rPr>
+    </w:pPr>
+    <w:r>
+      <w:rPr>
+        <w:rtl w:val="0"/>
+      </w:rPr>
+    </w:r>
+    <w:r>
+      <mc:AlternateContent>
+        <mc:Choice Requires="wpg">
+          <w:drawing>
+            <wp:anchor allowOverlap="1" behindDoc="0" distB="0" distT="0" distL="114300" distR="114300" hidden="0" layoutInCell="1" locked="0" relativeHeight="0" simplePos="0">
+              <wp:simplePos x="0" y="0"/>
+              <wp:positionH relativeFrom="column">
+                <wp:posOffset>-104773</wp:posOffset>
+              </wp:positionH>
+              <wp:positionV relativeFrom="paragraph">
+                <wp:posOffset>166370</wp:posOffset>
+              </wp:positionV>
+              <wp:extent cx="5798820" cy="219615"/>
+              <wp:effectExtent b="0" l="0" r="0" t="0"/>
+              <wp:wrapNone/>
+              <wp:docPr id="1" name=""/>
+              <a:graphic>
+                <a:graphicData uri="http://schemas.microsoft.com/office/word/2010/wordprocessingShape">
+                  <wps:wsp>
+                    <wps:cNvSpPr/>
+                    <wps:cNvPr id="2" name="Shape 2"/>
+                    <wps:spPr>
+                      <a:xfrm>
+                        <a:off x="2484690" y="3698720"/>
+                        <a:ext cx="5722620" cy="162560"/>
+                      </a:xfrm>
+                      <a:prstGeom prst="rect">
+                        <a:avLst/>
+                      </a:prstGeom>
+                      <a:solidFill>
+                        <a:srgbClr val="6AA84F"/>
+                      </a:solidFill>
+                      <a:ln cap="flat" cmpd="sng" w="38100">
+                        <a:solidFill>
+                          <a:srgbClr val="F2F2F2"/>
+                        </a:solidFill>
+                        <a:prstDash val="solid"/>
+                        <a:miter lim="800000"/>
+                        <a:headEnd len="sm" w="sm" type="none"/>
+                        <a:tailEnd len="sm" w="sm" type="none"/>
+                      </a:ln>
+                    </wps:spPr>
+                    <wps:txbx>
+                      <w:txbxContent>
+                        <w:p>
+                          <w:pPr>
+                            <w:spacing w:after="0" w:before="0" w:line="240"/>
+                            <w:ind w:left="0" w:right="0" w:firstLine="0"/>
+                            <w:jc w:val="left"/>
+                            <w:textDirection w:val="btLr"/>
+                          </w:pPr>
+                        </w:p>
+                      </w:txbxContent>
+                    </wps:txbx>
+                    <wps:bodyPr anchorCtr="0" anchor="ctr" bIns="91425" lIns="91425" spcFirstLastPara="1" rIns="91425" wrap="square" tIns="91425">
+                      <a:noAutofit/>
+                    </wps:bodyPr>
+                  </wps:wsp>
+                </a:graphicData>
+              </a:graphic>
+            </wp:anchor>
+          </w:drawing>
+        </mc:Choice>
+        <mc:Fallback>
+          <w:drawing>
+            <wp:anchor allowOverlap="1" behindDoc="0" distB="0" distT="0" distL="114300" distR="114300" hidden="0" layoutInCell="1" locked="0" relativeHeight="0" simplePos="0">
+              <wp:simplePos x="0" y="0"/>
+              <wp:positionH relativeFrom="column">
+                <wp:posOffset>-104773</wp:posOffset>
+              </wp:positionH>
+              <wp:positionV relativeFrom="paragraph">
+                <wp:posOffset>166370</wp:posOffset>
+              </wp:positionV>
+              <wp:extent cx="5798820" cy="219615"/>
+              <wp:effectExtent b="0" l="0" r="0" t="0"/>
+              <wp:wrapNone/>
+              <wp:docPr id="1" name="image2.png"/>
+              <a:graphic>
+                <a:graphicData uri="http://schemas.openxmlformats.org/drawingml/2006/picture">
+                  <pic:pic>
+                    <pic:nvPicPr>
+                      <pic:cNvPr id="0" name="image2.png"/>
+                      <pic:cNvPicPr preferRelativeResize="0"/>
+                    </pic:nvPicPr>
+                    <pic:blipFill>
+                      <a:blip r:embed="rId2"/>
+                      <a:srcRect/>
+                      <a:stretch>
+                        <a:fillRect/>
+                      </a:stretch>
+                    </pic:blipFill>
+                    <pic:spPr>
+                      <a:xfrm>
+                        <a:off x="0" y="0"/>
+                        <a:ext cx="5798820" cy="219615"/>
+                      </a:xfrm>
+                      <a:prstGeom prst="rect"/>
+                      <a:ln/>
+                    </pic:spPr>
+                  </pic:pic>
+                </a:graphicData>
+              </a:graphic>
+            </wp:anchor>
+          </w:drawing>
+        </mc:Fallback>
+      </mc:AlternateContent>
+    </w:r>
+  </w:p>
+  <w:p>
+    <w:pPr>
+      <w:rPr/>
+    </w:pPr>
+    <w:r>
+      <w:rPr>
+        <w:rtl w:val="0"/>
+      </w:rPr>
+    </w:r>
+  </w:p>
+</w:hdr>
 </file>
 
 <file path=word/numbering.xml><?xml version="1.0" encoding="utf-8"?>

</xml_diff>